<commit_message>
docx to pdf download
</commit_message>
<xml_diff>
--- a/rkive/templates/word_templates/template_application.docx
+++ b/rkive/templates/word_templates/template_application.docx
@@ -220,16 +220,7 @@
                 <w:szCs w:val="24"/>
                 <w:u w:val="single"/>
               </w:rPr>
-              <w:t>}}                </w:t>
-            </w:r>
-            <w:r>
-              <w:rPr>
-                <w:rFonts w:ascii="Times New Roman" w:eastAsia="Times New Roman" w:hAnsi="Times New Roman" w:cs="Times New Roman"/>
-                <w:sz w:val="24"/>
-                <w:szCs w:val="24"/>
-                <w:u w:val="single"/>
-              </w:rPr>
-              <w:t>            </w:t>
+              <w:t>}}              </w:t>
             </w:r>
           </w:p>
         </w:tc>
@@ -309,16 +300,7 @@
                 <w:szCs w:val="24"/>
                 <w:u w:val="single"/>
               </w:rPr>
-              <w:t>                   </w:t>
-            </w:r>
-            <w:r>
-              <w:rPr>
-                <w:rFonts w:ascii="Times New Roman" w:eastAsia="Times New Roman" w:hAnsi="Times New Roman" w:cs="Times New Roman"/>
-                <w:sz w:val="24"/>
-                <w:szCs w:val="24"/>
-                <w:u w:val="single"/>
-              </w:rPr>
-              <w:t>           </w:t>
+              <w:t>               </w:t>
             </w:r>
           </w:p>
         </w:tc>
@@ -398,16 +380,7 @@
                 <w:szCs w:val="24"/>
                 <w:u w:val="single"/>
               </w:rPr>
-              <w:t>                     </w:t>
-            </w:r>
-            <w:r>
-              <w:rPr>
-                <w:rFonts w:ascii="Times New Roman" w:eastAsia="Times New Roman" w:hAnsi="Times New Roman" w:cs="Times New Roman"/>
-                <w:sz w:val="24"/>
-                <w:szCs w:val="24"/>
-                <w:u w:val="single"/>
-              </w:rPr>
-              <w:t>           </w:t>
+              <w:t>                 </w:t>
             </w:r>
           </w:p>
           <w:p>
@@ -433,16 +406,16 @@
                 <w:szCs w:val="24"/>
                 <w:u w:val="single"/>
               </w:rPr>
-              <w:t>                   </w:t>
-            </w:r>
-            <w:r>
-              <w:rPr>
-                <w:rFonts w:ascii="Times New Roman" w:eastAsia="Times New Roman" w:hAnsi="Times New Roman" w:cs="Times New Roman"/>
-                <w:sz w:val="24"/>
-                <w:szCs w:val="24"/>
-                <w:u w:val="single"/>
-              </w:rPr>
-              <w:t>           </w:t>
+              <w:t>              </w:t>
+            </w:r>
+            <w:r>
+              <w:rPr>
+                <w:rFonts w:ascii="Times New Roman" w:eastAsia="Times New Roman" w:hAnsi="Times New Roman" w:cs="Times New Roman"/>
+                <w:sz w:val="24"/>
+                <w:szCs w:val="24"/>
+                <w:u w:val="single"/>
+              </w:rPr>
+              <w:t> </w:t>
             </w:r>
           </w:p>
           <w:p>
@@ -471,16 +444,7 @@
                 <w:szCs w:val="24"/>
                 <w:u w:val="single"/>
               </w:rPr>
-              <w:t>                   </w:t>
-            </w:r>
-            <w:r>
-              <w:rPr>
-                <w:rFonts w:ascii="Times New Roman" w:eastAsia="Times New Roman" w:hAnsi="Times New Roman" w:cs="Times New Roman"/>
-                <w:sz w:val="24"/>
-                <w:szCs w:val="24"/>
-                <w:u w:val="single"/>
-              </w:rPr>
-              <w:t>           </w:t>
+              <w:t>               </w:t>
             </w:r>
           </w:p>
           <w:p>
@@ -509,16 +473,7 @@
                 <w:szCs w:val="24"/>
                 <w:u w:val="single"/>
               </w:rPr>
-              <w:t>                   </w:t>
-            </w:r>
-            <w:r>
-              <w:rPr>
-                <w:rFonts w:ascii="Times New Roman" w:eastAsia="Times New Roman" w:hAnsi="Times New Roman" w:cs="Times New Roman"/>
-                <w:sz w:val="24"/>
-                <w:szCs w:val="24"/>
-                <w:u w:val="single"/>
-              </w:rPr>
-              <w:t>           </w:t>
+              <w:t>               </w:t>
             </w:r>
           </w:p>
           <w:p>
@@ -547,7 +502,7 @@
                 <w:szCs w:val="24"/>
                 <w:u w:val="single"/>
               </w:rPr>
-              <w:t>                              </w:t>
+              <w:t>               </w:t>
             </w:r>
           </w:p>
         </w:tc>
@@ -937,16 +892,7 @@
                 <w:szCs w:val="24"/>
                 <w:u w:val="single"/>
               </w:rPr>
-              <w:t>                </w:t>
-            </w:r>
-            <w:r>
-              <w:rPr>
-                <w:rFonts w:ascii="Times New Roman" w:eastAsia="Times New Roman" w:hAnsi="Times New Roman" w:cs="Times New Roman"/>
-                <w:sz w:val="24"/>
-                <w:szCs w:val="24"/>
-                <w:u w:val="single"/>
-              </w:rPr>
-              <w:t>           </w:t>
+              <w:t>            </w:t>
             </w:r>
           </w:p>
         </w:tc>
@@ -1020,16 +966,7 @@
                 <w:szCs w:val="24"/>
                 <w:u w:val="single"/>
               </w:rPr>
-              <w:t>                     </w:t>
-            </w:r>
-            <w:r>
-              <w:rPr>
-                <w:rFonts w:ascii="Times New Roman" w:eastAsia="Times New Roman" w:hAnsi="Times New Roman" w:cs="Times New Roman"/>
-                <w:sz w:val="24"/>
-                <w:szCs w:val="24"/>
-                <w:u w:val="single"/>
-              </w:rPr>
-              <w:t>            </w:t>
+              <w:t>                 </w:t>
             </w:r>
           </w:p>
         </w:tc>
@@ -1131,7 +1068,6 @@
                 <w:color w:val="000000"/>
                 <w:sz w:val="24"/>
                 <w:szCs w:val="24"/>
-                <w:u w:val="single"/>
               </w:rPr>
             </w:pPr>
             <w:r>
@@ -1149,7 +1085,6 @@
                 <w:color w:val="000000"/>
                 <w:sz w:val="24"/>
                 <w:szCs w:val="24"/>
-                <w:u w:val="single"/>
               </w:rPr>
               <w:t xml:space="preserve"> </w:t>
             </w:r>
@@ -1189,7 +1124,24 @@
                 <w:szCs w:val="24"/>
                 <w:u w:val="single"/>
               </w:rPr>
-              <w:t>}}                                 </w:t>
+              <w:t>}}</w:t>
+            </w:r>
+            <w:r>
+              <w:rPr>
+                <w:rFonts w:ascii="Times New Roman" w:eastAsia="Times New Roman" w:hAnsi="Times New Roman" w:cs="Times New Roman"/>
+                <w:sz w:val="24"/>
+                <w:szCs w:val="24"/>
+                <w:u w:val="single"/>
+              </w:rPr>
+              <w:t xml:space="preserve">                 </w:t>
+            </w:r>
+            <w:r>
+              <w:rPr>
+                <w:rFonts w:ascii="Times New Roman" w:eastAsia="Times New Roman" w:hAnsi="Times New Roman" w:cs="Times New Roman"/>
+                <w:sz w:val="24"/>
+                <w:szCs w:val="24"/>
+              </w:rPr>
+              <w:t>                 </w:t>
             </w:r>
           </w:p>
         </w:tc>
@@ -1234,44 +1186,33 @@
                 <w:sz w:val="24"/>
                 <w:szCs w:val="24"/>
               </w:rPr>
-              <w:t>2.</w:t>
-            </w:r>
-            <w:r>
-              <w:rPr>
-                <w:rFonts w:ascii="Times New Roman" w:eastAsia="Times New Roman" w:hAnsi="Times New Roman" w:cs="Times New Roman"/>
-                <w:color w:val="000000"/>
-                <w:sz w:val="24"/>
-                <w:szCs w:val="24"/>
-                <w:u w:val="single"/>
-              </w:rPr>
-              <w:t xml:space="preserve"> </w:t>
-            </w:r>
-            <w:r>
-              <w:rPr>
-                <w:rFonts w:ascii="Times New Roman" w:eastAsia="Times New Roman" w:hAnsi="Times New Roman" w:cs="Times New Roman"/>
-                <w:sz w:val="24"/>
-                <w:szCs w:val="24"/>
-                <w:u w:val="single"/>
-              </w:rPr>
-              <w:t>{{adviser}}</w:t>
-            </w:r>
-            <w:r>
-              <w:rPr>
-                <w:rFonts w:ascii="Times New Roman" w:eastAsia="Times New Roman" w:hAnsi="Times New Roman" w:cs="Times New Roman"/>
-                <w:sz w:val="24"/>
-                <w:szCs w:val="24"/>
-                <w:u w:val="single"/>
-              </w:rPr>
-              <w:t>                             </w:t>
-            </w:r>
-            <w:r>
-              <w:rPr>
-                <w:rFonts w:ascii="Times New Roman" w:eastAsia="Times New Roman" w:hAnsi="Times New Roman" w:cs="Times New Roman"/>
-                <w:sz w:val="24"/>
-                <w:szCs w:val="24"/>
-                <w:u w:val="single"/>
-              </w:rPr>
-              <w:t>            </w:t>
+              <w:t xml:space="preserve">2. </w:t>
+            </w:r>
+            <w:r>
+              <w:rPr>
+                <w:rFonts w:ascii="Times New Roman" w:eastAsia="Times New Roman" w:hAnsi="Times New Roman" w:cs="Times New Roman"/>
+                <w:sz w:val="24"/>
+                <w:szCs w:val="24"/>
+                <w:u w:val="single"/>
+              </w:rPr>
+              <w:t>{{adviser}</w:t>
+            </w:r>
+            <w:r>
+              <w:rPr>
+                <w:rFonts w:ascii="Times New Roman" w:eastAsia="Times New Roman" w:hAnsi="Times New Roman" w:cs="Times New Roman"/>
+                <w:sz w:val="24"/>
+                <w:szCs w:val="24"/>
+                <w:u w:val="single"/>
+              </w:rPr>
+              <w:t>}                        </w:t>
+            </w:r>
+            <w:r>
+              <w:rPr>
+                <w:rFonts w:ascii="Times New Roman" w:eastAsia="Times New Roman" w:hAnsi="Times New Roman" w:cs="Times New Roman"/>
+                <w:sz w:val="24"/>
+                <w:szCs w:val="24"/>
+              </w:rPr>
+              <w:t>                        </w:t>
             </w:r>
           </w:p>
         </w:tc>
@@ -1316,17 +1257,7 @@
                 <w:sz w:val="24"/>
                 <w:szCs w:val="24"/>
               </w:rPr>
-              <w:t>3.</w:t>
-            </w:r>
-            <w:r>
-              <w:rPr>
-                <w:rFonts w:ascii="Times New Roman" w:eastAsia="Times New Roman" w:hAnsi="Times New Roman" w:cs="Times New Roman"/>
-                <w:color w:val="000000"/>
-                <w:sz w:val="24"/>
-                <w:szCs w:val="24"/>
-                <w:u w:val="single"/>
-              </w:rPr>
-              <w:t xml:space="preserve"> </w:t>
+              <w:t xml:space="preserve">3. </w:t>
             </w:r>
             <w:r>
               <w:rPr>
@@ -1344,16 +1275,7 @@
                 <w:szCs w:val="24"/>
                 <w:u w:val="single"/>
               </w:rPr>
-              <w:t>                              </w:t>
-            </w:r>
-            <w:r>
-              <w:rPr>
-                <w:rFonts w:ascii="Times New Roman" w:eastAsia="Times New Roman" w:hAnsi="Times New Roman" w:cs="Times New Roman"/>
-                <w:sz w:val="24"/>
-                <w:szCs w:val="24"/>
-                <w:u w:val="single"/>
-              </w:rPr>
-              <w:t>            </w:t>
+              <w:t>                         </w:t>
             </w:r>
           </w:p>
         </w:tc>
@@ -1390,44 +1312,33 @@
                 <w:sz w:val="24"/>
                 <w:szCs w:val="24"/>
               </w:rPr>
-              <w:t>4.</w:t>
-            </w:r>
-            <w:r>
-              <w:rPr>
-                <w:rFonts w:ascii="Times New Roman" w:eastAsia="Times New Roman" w:hAnsi="Times New Roman" w:cs="Times New Roman"/>
-                <w:color w:val="000000"/>
-                <w:sz w:val="24"/>
-                <w:szCs w:val="24"/>
-                <w:u w:val="single"/>
-              </w:rPr>
-              <w:t xml:space="preserve"> </w:t>
-            </w:r>
-            <w:r>
-              <w:rPr>
-                <w:rFonts w:ascii="Times New Roman" w:eastAsia="Times New Roman" w:hAnsi="Times New Roman" w:cs="Times New Roman"/>
-                <w:sz w:val="24"/>
-                <w:szCs w:val="24"/>
-                <w:u w:val="single"/>
-              </w:rPr>
-              <w:t>{{panel2}}</w:t>
-            </w:r>
-            <w:r>
-              <w:rPr>
-                <w:rFonts w:ascii="Times New Roman" w:eastAsia="Times New Roman" w:hAnsi="Times New Roman" w:cs="Times New Roman"/>
-                <w:sz w:val="24"/>
-                <w:szCs w:val="24"/>
-                <w:u w:val="single"/>
-              </w:rPr>
-              <w:t>                              </w:t>
-            </w:r>
-            <w:r>
-              <w:rPr>
-                <w:rFonts w:ascii="Times New Roman" w:eastAsia="Times New Roman" w:hAnsi="Times New Roman" w:cs="Times New Roman"/>
-                <w:sz w:val="24"/>
-                <w:szCs w:val="24"/>
-                <w:u w:val="single"/>
-              </w:rPr>
-              <w:t>            </w:t>
+              <w:t xml:space="preserve">4. </w:t>
+            </w:r>
+            <w:r>
+              <w:rPr>
+                <w:rFonts w:ascii="Times New Roman" w:eastAsia="Times New Roman" w:hAnsi="Times New Roman" w:cs="Times New Roman"/>
+                <w:sz w:val="24"/>
+                <w:szCs w:val="24"/>
+                <w:u w:val="single"/>
+              </w:rPr>
+              <w:t>{{panel2</w:t>
+            </w:r>
+            <w:r>
+              <w:rPr>
+                <w:rFonts w:ascii="Times New Roman" w:eastAsia="Times New Roman" w:hAnsi="Times New Roman" w:cs="Times New Roman"/>
+                <w:sz w:val="24"/>
+                <w:szCs w:val="24"/>
+                <w:u w:val="single"/>
+              </w:rPr>
+              <w:t>}}                         </w:t>
+            </w:r>
+            <w:r>
+              <w:rPr>
+                <w:rFonts w:ascii="Times New Roman" w:eastAsia="Times New Roman" w:hAnsi="Times New Roman" w:cs="Times New Roman"/>
+                <w:sz w:val="24"/>
+                <w:szCs w:val="24"/>
+              </w:rPr>
+              <w:t>                         </w:t>
             </w:r>
           </w:p>
         </w:tc>
@@ -1456,59 +1367,33 @@
           <w:p>
             <w:pPr>
               <w:spacing w:after="0" w:line="240" w:lineRule="auto"/>
+            </w:pPr>
+            <w:r>
               <w:rPr>
                 <w:rFonts w:ascii="Times New Roman" w:eastAsia="Times New Roman" w:hAnsi="Times New Roman" w:cs="Times New Roman"/>
                 <w:color w:val="000000"/>
                 <w:sz w:val="24"/>
                 <w:szCs w:val="24"/>
-                <w:u w:val="single"/>
-              </w:rPr>
-            </w:pPr>
-            <w:r>
-              <w:rPr>
-                <w:rFonts w:ascii="Times New Roman" w:eastAsia="Times New Roman" w:hAnsi="Times New Roman" w:cs="Times New Roman"/>
-                <w:color w:val="000000"/>
-                <w:sz w:val="24"/>
-                <w:szCs w:val="24"/>
-              </w:rPr>
-              <w:t>5.</w:t>
-            </w:r>
-            <w:r>
-              <w:rPr>
-                <w:rFonts w:ascii="Times New Roman" w:eastAsia="Times New Roman" w:hAnsi="Times New Roman" w:cs="Times New Roman"/>
-                <w:color w:val="000000"/>
-                <w:sz w:val="24"/>
-                <w:szCs w:val="24"/>
-                <w:u w:val="single"/>
-              </w:rPr>
-              <w:t xml:space="preserve"> </w:t>
-            </w:r>
-            <w:r>
-              <w:rPr>
-                <w:rFonts w:ascii="Times New Roman" w:eastAsia="Times New Roman" w:hAnsi="Times New Roman" w:cs="Times New Roman"/>
-                <w:sz w:val="24"/>
-                <w:szCs w:val="24"/>
-                <w:u w:val="single"/>
-              </w:rPr>
-              <w:t>{{panel3}}</w:t>
-            </w:r>
-            <w:r>
-              <w:rPr>
-                <w:rFonts w:ascii="Times New Roman" w:eastAsia="Times New Roman" w:hAnsi="Times New Roman" w:cs="Times New Roman"/>
-                <w:sz w:val="24"/>
-                <w:szCs w:val="24"/>
-                <w:u w:val="single"/>
-              </w:rPr>
-              <w:t>                              </w:t>
-            </w:r>
-            <w:r>
-              <w:rPr>
-                <w:rFonts w:ascii="Times New Roman" w:eastAsia="Times New Roman" w:hAnsi="Times New Roman" w:cs="Times New Roman"/>
-                <w:sz w:val="24"/>
-                <w:szCs w:val="24"/>
-                <w:u w:val="single"/>
-              </w:rPr>
-              <w:t>            </w:t>
+              </w:rPr>
+              <w:t xml:space="preserve">5. </w:t>
+            </w:r>
+            <w:r>
+              <w:rPr>
+                <w:rFonts w:ascii="Times New Roman" w:eastAsia="Times New Roman" w:hAnsi="Times New Roman" w:cs="Times New Roman"/>
+                <w:sz w:val="24"/>
+                <w:szCs w:val="24"/>
+                <w:u w:val="single"/>
+              </w:rPr>
+              <w:t>{{panel3}</w:t>
+            </w:r>
+            <w:r>
+              <w:rPr>
+                <w:rFonts w:ascii="Times New Roman" w:eastAsia="Times New Roman" w:hAnsi="Times New Roman" w:cs="Times New Roman"/>
+                <w:sz w:val="24"/>
+                <w:szCs w:val="24"/>
+                <w:u w:val="single"/>
+              </w:rPr>
+              <w:t>}                         </w:t>
             </w:r>
           </w:p>
         </w:tc>
@@ -1541,7 +1426,6 @@
                 <w:rFonts w:ascii="Times New Roman" w:eastAsia="Times New Roman" w:hAnsi="Times New Roman" w:cs="Times New Roman"/>
                 <w:sz w:val="24"/>
                 <w:szCs w:val="24"/>
-                <w:u w:val="single"/>
               </w:rPr>
             </w:pPr>
           </w:p>
@@ -1583,6 +1467,7 @@
                 <w:rFonts w:ascii="Times New Roman" w:eastAsia="Times New Roman" w:hAnsi="Times New Roman" w:cs="Times New Roman"/>
                 <w:sz w:val="24"/>
                 <w:szCs w:val="24"/>
+                <w:u w:val="single"/>
               </w:rPr>
             </w:pPr>
             <w:r>
@@ -1601,16 +1486,16 @@
                 <w:szCs w:val="24"/>
                 <w:u w:val="single"/>
               </w:rPr>
-              <w:t>                         </w:t>
-            </w:r>
-            <w:r>
-              <w:rPr>
-                <w:rFonts w:ascii="Times New Roman" w:eastAsia="Times New Roman" w:hAnsi="Times New Roman" w:cs="Times New Roman"/>
-                <w:sz w:val="24"/>
-                <w:szCs w:val="24"/>
-                <w:u w:val="single"/>
-              </w:rPr>
-              <w:t>            </w:t>
+              <w:t>                    </w:t>
+            </w:r>
+            <w:r>
+              <w:rPr>
+                <w:rFonts w:ascii="Times New Roman" w:eastAsia="Times New Roman" w:hAnsi="Times New Roman" w:cs="Times New Roman"/>
+                <w:sz w:val="24"/>
+                <w:szCs w:val="24"/>
+                <w:u w:val="single"/>
+              </w:rPr>
+              <w:t> </w:t>
             </w:r>
           </w:p>
         </w:tc>
@@ -3240,7 +3125,6 @@
   <w:style w:type="character" w:default="1" w:styleId="DefaultParagraphFont">
     <w:name w:val="Default Paragraph Font"/>
     <w:uiPriority w:val="1"/>
-    <w:semiHidden/>
     <w:unhideWhenUsed/>
   </w:style>
   <w:style w:type="table" w:default="1" w:styleId="TableNormal">

</xml_diff>

<commit_message>
fixed the output in defense application form in frontend
</commit_message>
<xml_diff>
--- a/rkive/templates/word_templates/template_application.docx
+++ b/rkive/templates/word_templates/template_application.docx
@@ -200,8 +200,30 @@
                 <w:szCs w:val="24"/>
                 <w:u w:val="single"/>
               </w:rPr>
-              <w:t>{{lead_researcher}}              </w:t>
-            </w:r>
+              <w:t>{{</w:t>
+            </w:r>
+            <w:proofErr w:type="spellStart"/>
+            <w:r>
+              <w:rPr>
+                <w:rFonts w:ascii="Times New Roman" w:eastAsia="Times New Roman" w:hAnsi="Times New Roman" w:cs="Times New Roman"/>
+                <w:sz w:val="24"/>
+                <w:szCs w:val="24"/>
+                <w:u w:val="single"/>
+              </w:rPr>
+              <w:t>lead_researcher</w:t>
+            </w:r>
+            <w:proofErr w:type="spellEnd"/>
+            <w:proofErr w:type="gramStart"/>
+            <w:r>
+              <w:rPr>
+                <w:rFonts w:ascii="Times New Roman" w:eastAsia="Times New Roman" w:hAnsi="Times New Roman" w:cs="Times New Roman"/>
+                <w:sz w:val="24"/>
+                <w:szCs w:val="24"/>
+                <w:u w:val="single"/>
+              </w:rPr>
+              <w:t>}}   </w:t>
+            </w:r>
+            <w:proofErr w:type="gramEnd"/>
           </w:p>
         </w:tc>
       </w:tr>
@@ -251,17 +273,39 @@
                 <w:szCs w:val="24"/>
                 <w:u w:val="single"/>
               </w:rPr>
-              <w:t>{{lead_contactno}}</w:t>
-            </w:r>
-            <w:r>
-              <w:rPr>
-                <w:rFonts w:ascii="Times New Roman" w:eastAsia="Times New Roman" w:hAnsi="Times New Roman" w:cs="Times New Roman"/>
-                <w:sz w:val="24"/>
-                <w:szCs w:val="24"/>
-                <w:u w:val="single"/>
-              </w:rPr>
-              <w:t>               </w:t>
-            </w:r>
+              <w:t>{{</w:t>
+            </w:r>
+            <w:proofErr w:type="spellStart"/>
+            <w:r>
+              <w:rPr>
+                <w:rFonts w:ascii="Times New Roman" w:eastAsia="Times New Roman" w:hAnsi="Times New Roman" w:cs="Times New Roman"/>
+                <w:sz w:val="24"/>
+                <w:szCs w:val="24"/>
+                <w:u w:val="single"/>
+              </w:rPr>
+              <w:t>lead_contactno</w:t>
+            </w:r>
+            <w:proofErr w:type="spellEnd"/>
+            <w:proofErr w:type="gramStart"/>
+            <w:r>
+              <w:rPr>
+                <w:rFonts w:ascii="Times New Roman" w:eastAsia="Times New Roman" w:hAnsi="Times New Roman" w:cs="Times New Roman"/>
+                <w:sz w:val="24"/>
+                <w:szCs w:val="24"/>
+                <w:u w:val="single"/>
+              </w:rPr>
+              <w:t>}}</w:t>
+            </w:r>
+            <w:r>
+              <w:rPr>
+                <w:rFonts w:ascii="Times New Roman" w:eastAsia="Times New Roman" w:hAnsi="Times New Roman" w:cs="Times New Roman"/>
+                <w:sz w:val="24"/>
+                <w:szCs w:val="24"/>
+                <w:u w:val="single"/>
+              </w:rPr>
+              <w:t>   </w:t>
+            </w:r>
+            <w:proofErr w:type="gramEnd"/>
           </w:p>
         </w:tc>
       </w:tr>
@@ -338,7 +382,7 @@
                 <w:szCs w:val="24"/>
                 <w:u w:val="single"/>
               </w:rPr>
-              <w:t>                 </w:t>
+              <w:t>   </w:t>
             </w:r>
           </w:p>
           <w:p>
@@ -382,16 +426,7 @@
                 <w:szCs w:val="24"/>
                 <w:u w:val="single"/>
               </w:rPr>
-              <w:t>              </w:t>
-            </w:r>
-            <w:r>
-              <w:rPr>
-                <w:rFonts w:ascii="Times New Roman" w:eastAsia="Times New Roman" w:hAnsi="Times New Roman" w:cs="Times New Roman"/>
-                <w:sz w:val="24"/>
-                <w:szCs w:val="24"/>
-                <w:u w:val="single"/>
-              </w:rPr>
-              <w:t> </w:t>
+              <w:t>   </w:t>
             </w:r>
           </w:p>
           <w:p>
@@ -438,7 +473,7 @@
                 <w:szCs w:val="24"/>
                 <w:u w:val="single"/>
               </w:rPr>
-              <w:t>               </w:t>
+              <w:t>   </w:t>
             </w:r>
           </w:p>
           <w:p>
@@ -485,7 +520,7 @@
                 <w:szCs w:val="24"/>
                 <w:u w:val="single"/>
               </w:rPr>
-              <w:t>               </w:t>
+              <w:t>   </w:t>
             </w:r>
           </w:p>
           <w:p>
@@ -516,6 +551,7 @@
               </w:rPr>
               <w:t>5</w:t>
             </w:r>
+            <w:proofErr w:type="gramStart"/>
             <w:r>
               <w:rPr>
                 <w:rFonts w:ascii="Times New Roman" w:eastAsia="Times New Roman" w:hAnsi="Times New Roman" w:cs="Times New Roman"/>
@@ -532,8 +568,9 @@
                 <w:szCs w:val="24"/>
                 <w:u w:val="single"/>
               </w:rPr>
-              <w:t>               </w:t>
-            </w:r>
+              <w:t>   </w:t>
+            </w:r>
+            <w:proofErr w:type="gramEnd"/>
           </w:p>
         </w:tc>
       </w:tr>
@@ -603,6 +640,17 @@
                 <w:lang w:val="en-US"/>
               </w:rPr>
             </w:pPr>
+            <w:r>
+              <w:rPr>
+                <w:rFonts w:ascii="Times New Roman" w:eastAsia="Times New Roman" w:hAnsi="Times New Roman" w:cs="Times New Roman"/>
+                <w:b/>
+                <w:bCs/>
+                <w:sz w:val="24"/>
+                <w:szCs w:val="24"/>
+                <w:lang w:val="en-US"/>
+              </w:rPr>
+              <w:t>X</w:t>
+            </w:r>
           </w:p>
         </w:tc>
         <w:tc>
@@ -652,17 +700,6 @@
                 <w:szCs w:val="24"/>
               </w:rPr>
             </w:pPr>
-            <w:r>
-              <w:rPr>
-                <w:rFonts w:ascii="Times New Roman" w:eastAsia="Times New Roman" w:hAnsi="Times New Roman" w:cs="Times New Roman"/>
-                <w:b/>
-                <w:bCs/>
-                <w:sz w:val="24"/>
-                <w:szCs w:val="24"/>
-                <w:lang w:val="en-US"/>
-              </w:rPr>
-              <w:t>X</w:t>
-            </w:r>
           </w:p>
         </w:tc>
         <w:tc>
@@ -802,7 +839,29 @@
                 <w:szCs w:val="24"/>
                 <w:u w:val="single"/>
               </w:rPr>
-              <w:t>{{research_title}}</w:t>
+              <w:t>{{</w:t>
+            </w:r>
+            <w:proofErr w:type="spellStart"/>
+            <w:r>
+              <w:rPr>
+                <w:rFonts w:ascii="Times New Roman" w:eastAsia="Times New Roman" w:hAnsi="Times New Roman" w:cs="Times New Roman"/>
+                <w:b/>
+                <w:sz w:val="24"/>
+                <w:szCs w:val="24"/>
+                <w:u w:val="single"/>
+              </w:rPr>
+              <w:t>research_title</w:t>
+            </w:r>
+            <w:proofErr w:type="spellEnd"/>
+            <w:r>
+              <w:rPr>
+                <w:rFonts w:ascii="Times New Roman" w:eastAsia="Times New Roman" w:hAnsi="Times New Roman" w:cs="Times New Roman"/>
+                <w:b/>
+                <w:sz w:val="24"/>
+                <w:szCs w:val="24"/>
+                <w:u w:val="single"/>
+              </w:rPr>
+              <w:t>}}</w:t>
             </w:r>
           </w:p>
         </w:tc>
@@ -871,16 +930,36 @@
                 <w:szCs w:val="24"/>
                 <w:u w:val="single"/>
               </w:rPr>
-              <w:t>{{datetime_defense}}</w:t>
-            </w:r>
-            <w:r>
-              <w:rPr>
-                <w:rFonts w:ascii="Times New Roman" w:eastAsia="Times New Roman" w:hAnsi="Times New Roman" w:cs="Times New Roman"/>
-                <w:sz w:val="24"/>
-                <w:szCs w:val="24"/>
-                <w:u w:val="single"/>
-              </w:rPr>
-              <w:t>            </w:t>
+              <w:t>{{</w:t>
+            </w:r>
+            <w:proofErr w:type="spellStart"/>
+            <w:r>
+              <w:rPr>
+                <w:rFonts w:ascii="Times New Roman" w:eastAsia="Times New Roman" w:hAnsi="Times New Roman" w:cs="Times New Roman"/>
+                <w:sz w:val="24"/>
+                <w:szCs w:val="24"/>
+                <w:u w:val="single"/>
+              </w:rPr>
+              <w:t>datetime_defense</w:t>
+            </w:r>
+            <w:proofErr w:type="spellEnd"/>
+            <w:r>
+              <w:rPr>
+                <w:rFonts w:ascii="Times New Roman" w:eastAsia="Times New Roman" w:hAnsi="Times New Roman" w:cs="Times New Roman"/>
+                <w:sz w:val="24"/>
+                <w:szCs w:val="24"/>
+                <w:u w:val="single"/>
+              </w:rPr>
+              <w:t>}}</w:t>
+            </w:r>
+            <w:r>
+              <w:rPr>
+                <w:rFonts w:ascii="Times New Roman" w:eastAsia="Times New Roman" w:hAnsi="Times New Roman" w:cs="Times New Roman"/>
+                <w:sz w:val="24"/>
+                <w:szCs w:val="24"/>
+                <w:u w:val="single"/>
+              </w:rPr>
+              <w:t> </w:t>
             </w:r>
           </w:p>
         </w:tc>
@@ -925,17 +1004,39 @@
                 <w:szCs w:val="24"/>
                 <w:u w:val="single"/>
               </w:rPr>
-              <w:t>{{place_defense}}</w:t>
-            </w:r>
-            <w:r>
-              <w:rPr>
-                <w:rFonts w:ascii="Times New Roman" w:eastAsia="Times New Roman" w:hAnsi="Times New Roman" w:cs="Times New Roman"/>
-                <w:sz w:val="24"/>
-                <w:szCs w:val="24"/>
-                <w:u w:val="single"/>
-              </w:rPr>
-              <w:t>                 </w:t>
-            </w:r>
+              <w:t>{{</w:t>
+            </w:r>
+            <w:proofErr w:type="spellStart"/>
+            <w:r>
+              <w:rPr>
+                <w:rFonts w:ascii="Times New Roman" w:eastAsia="Times New Roman" w:hAnsi="Times New Roman" w:cs="Times New Roman"/>
+                <w:sz w:val="24"/>
+                <w:szCs w:val="24"/>
+                <w:u w:val="single"/>
+              </w:rPr>
+              <w:t>place_defense</w:t>
+            </w:r>
+            <w:proofErr w:type="spellEnd"/>
+            <w:proofErr w:type="gramStart"/>
+            <w:r>
+              <w:rPr>
+                <w:rFonts w:ascii="Times New Roman" w:eastAsia="Times New Roman" w:hAnsi="Times New Roman" w:cs="Times New Roman"/>
+                <w:sz w:val="24"/>
+                <w:szCs w:val="24"/>
+                <w:u w:val="single"/>
+              </w:rPr>
+              <w:t>}}</w:t>
+            </w:r>
+            <w:r>
+              <w:rPr>
+                <w:rFonts w:ascii="Times New Roman" w:eastAsia="Times New Roman" w:hAnsi="Times New Roman" w:cs="Times New Roman"/>
+                <w:sz w:val="24"/>
+                <w:szCs w:val="24"/>
+                <w:u w:val="single"/>
+              </w:rPr>
+              <w:t>   </w:t>
+            </w:r>
+            <w:proofErr w:type="gramEnd"/>
           </w:p>
         </w:tc>
       </w:tr>
@@ -1019,8 +1120,18 @@
                 <w:sz w:val="24"/>
                 <w:szCs w:val="24"/>
               </w:rPr>
-              <w:t>Panel Chair :</w:t>
-            </w:r>
+              <w:t xml:space="preserve">Panel </w:t>
+            </w:r>
+            <w:proofErr w:type="gramStart"/>
+            <w:r>
+              <w:rPr>
+                <w:rFonts w:ascii="Times New Roman" w:eastAsia="Times New Roman" w:hAnsi="Times New Roman" w:cs="Times New Roman"/>
+                <w:sz w:val="24"/>
+                <w:szCs w:val="24"/>
+              </w:rPr>
+              <w:t>Chair :</w:t>
+            </w:r>
+            <w:proofErr w:type="gramEnd"/>
           </w:p>
         </w:tc>
         <w:tc>
@@ -1063,33 +1174,55 @@
                 <w:szCs w:val="24"/>
                 <w:u w:val="single"/>
               </w:rPr>
-              <w:t>{{panel_c</w:t>
-            </w:r>
-            <w:r>
-              <w:rPr>
-                <w:rFonts w:ascii="Times New Roman" w:eastAsia="Times New Roman" w:hAnsi="Times New Roman" w:cs="Times New Roman"/>
-                <w:sz w:val="24"/>
-                <w:szCs w:val="24"/>
-                <w:u w:val="single"/>
-              </w:rPr>
-              <w:t>hair}}</w:t>
-            </w:r>
-            <w:r>
-              <w:rPr>
-                <w:rFonts w:ascii="Times New Roman" w:eastAsia="Times New Roman" w:hAnsi="Times New Roman" w:cs="Times New Roman"/>
-                <w:sz w:val="24"/>
-                <w:szCs w:val="24"/>
-                <w:u w:val="single"/>
-              </w:rPr>
-              <w:t xml:space="preserve">                 </w:t>
-            </w:r>
-            <w:r>
-              <w:rPr>
-                <w:rFonts w:ascii="Times New Roman" w:eastAsia="Times New Roman" w:hAnsi="Times New Roman" w:cs="Times New Roman"/>
-                <w:sz w:val="24"/>
-                <w:szCs w:val="24"/>
-              </w:rPr>
-              <w:t>                 </w:t>
+              <w:t>{{</w:t>
+            </w:r>
+            <w:proofErr w:type="spellStart"/>
+            <w:r>
+              <w:rPr>
+                <w:rFonts w:ascii="Times New Roman" w:eastAsia="Times New Roman" w:hAnsi="Times New Roman" w:cs="Times New Roman"/>
+                <w:sz w:val="24"/>
+                <w:szCs w:val="24"/>
+                <w:u w:val="single"/>
+              </w:rPr>
+              <w:t>panel_c</w:t>
+            </w:r>
+            <w:r>
+              <w:rPr>
+                <w:rFonts w:ascii="Times New Roman" w:eastAsia="Times New Roman" w:hAnsi="Times New Roman" w:cs="Times New Roman"/>
+                <w:sz w:val="24"/>
+                <w:szCs w:val="24"/>
+                <w:u w:val="single"/>
+              </w:rPr>
+              <w:t>hair</w:t>
+            </w:r>
+            <w:proofErr w:type="spellEnd"/>
+            <w:proofErr w:type="gramStart"/>
+            <w:r>
+              <w:rPr>
+                <w:rFonts w:ascii="Times New Roman" w:eastAsia="Times New Roman" w:hAnsi="Times New Roman" w:cs="Times New Roman"/>
+                <w:sz w:val="24"/>
+                <w:szCs w:val="24"/>
+                <w:u w:val="single"/>
+              </w:rPr>
+              <w:t>}}</w:t>
+            </w:r>
+            <w:r>
+              <w:rPr>
+                <w:rFonts w:ascii="Times New Roman" w:eastAsia="Times New Roman" w:hAnsi="Times New Roman" w:cs="Times New Roman"/>
+                <w:sz w:val="24"/>
+                <w:szCs w:val="24"/>
+                <w:u w:val="single"/>
+              </w:rPr>
+              <w:t>   </w:t>
+            </w:r>
+            <w:proofErr w:type="gramEnd"/>
+            <w:r>
+              <w:rPr>
+                <w:rFonts w:ascii="Times New Roman" w:eastAsia="Times New Roman" w:hAnsi="Times New Roman" w:cs="Times New Roman"/>
+                <w:sz w:val="24"/>
+                <w:szCs w:val="24"/>
+              </w:rPr>
+              <w:t>           </w:t>
             </w:r>
           </w:p>
         </w:tc>
@@ -1143,24 +1276,35 @@
                 <w:szCs w:val="24"/>
                 <w:u w:val="single"/>
               </w:rPr>
-              <w:t>{{adviser}</w:t>
-            </w:r>
-            <w:r>
-              <w:rPr>
-                <w:rFonts w:ascii="Times New Roman" w:eastAsia="Times New Roman" w:hAnsi="Times New Roman" w:cs="Times New Roman"/>
-                <w:sz w:val="24"/>
-                <w:szCs w:val="24"/>
-                <w:u w:val="single"/>
-              </w:rPr>
-              <w:t>}                        </w:t>
-            </w:r>
-            <w:r>
-              <w:rPr>
-                <w:rFonts w:ascii="Times New Roman" w:eastAsia="Times New Roman" w:hAnsi="Times New Roman" w:cs="Times New Roman"/>
-                <w:sz w:val="24"/>
-                <w:szCs w:val="24"/>
-              </w:rPr>
-              <w:t>                        </w:t>
+              <w:t>{{adviser</w:t>
+            </w:r>
+            <w:proofErr w:type="gramStart"/>
+            <w:r>
+              <w:rPr>
+                <w:rFonts w:ascii="Times New Roman" w:eastAsia="Times New Roman" w:hAnsi="Times New Roman" w:cs="Times New Roman"/>
+                <w:sz w:val="24"/>
+                <w:szCs w:val="24"/>
+                <w:u w:val="single"/>
+              </w:rPr>
+              <w:t>}</w:t>
+            </w:r>
+            <w:r>
+              <w:rPr>
+                <w:rFonts w:ascii="Times New Roman" w:eastAsia="Times New Roman" w:hAnsi="Times New Roman" w:cs="Times New Roman"/>
+                <w:sz w:val="24"/>
+                <w:szCs w:val="24"/>
+                <w:u w:val="single"/>
+              </w:rPr>
+              <w:t>}   </w:t>
+            </w:r>
+            <w:proofErr w:type="gramEnd"/>
+            <w:r>
+              <w:rPr>
+                <w:rFonts w:ascii="Times New Roman" w:eastAsia="Times New Roman" w:hAnsi="Times New Roman" w:cs="Times New Roman"/>
+                <w:sz w:val="24"/>
+                <w:szCs w:val="24"/>
+              </w:rPr>
+              <w:t>                   </w:t>
             </w:r>
           </w:p>
         </w:tc>
@@ -1214,16 +1358,36 @@
                 <w:szCs w:val="24"/>
                 <w:u w:val="single"/>
               </w:rPr>
-              <w:t>{{panel1}}</w:t>
-            </w:r>
-            <w:r>
-              <w:rPr>
-                <w:rFonts w:ascii="Times New Roman" w:eastAsia="Times New Roman" w:hAnsi="Times New Roman" w:cs="Times New Roman"/>
-                <w:sz w:val="24"/>
-                <w:szCs w:val="24"/>
-                <w:u w:val="single"/>
-              </w:rPr>
-              <w:t>                         </w:t>
+              <w:t>{{panel1</w:t>
+            </w:r>
+            <w:proofErr w:type="gramStart"/>
+            <w:r>
+              <w:rPr>
+                <w:rFonts w:ascii="Times New Roman" w:eastAsia="Times New Roman" w:hAnsi="Times New Roman" w:cs="Times New Roman"/>
+                <w:sz w:val="24"/>
+                <w:szCs w:val="24"/>
+                <w:u w:val="single"/>
+              </w:rPr>
+              <w:t>}}</w:t>
+            </w:r>
+            <w:r>
+              <w:rPr>
+                <w:rFonts w:ascii="Times New Roman" w:eastAsia="Times New Roman" w:hAnsi="Times New Roman" w:cs="Times New Roman"/>
+                <w:sz w:val="24"/>
+                <w:szCs w:val="24"/>
+                <w:u w:val="single"/>
+              </w:rPr>
+              <w:t>   </w:t>
+            </w:r>
+            <w:proofErr w:type="gramEnd"/>
+            <w:r>
+              <w:rPr>
+                <w:rFonts w:ascii="Times New Roman" w:eastAsia="Times New Roman" w:hAnsi="Times New Roman" w:cs="Times New Roman"/>
+                <w:sz w:val="24"/>
+                <w:szCs w:val="24"/>
+                <w:u w:val="single"/>
+              </w:rPr>
+              <w:t> </w:t>
             </w:r>
           </w:p>
         </w:tc>
@@ -1271,22 +1435,33 @@
               </w:rPr>
               <w:t>{{panel2</w:t>
             </w:r>
-            <w:r>
-              <w:rPr>
-                <w:rFonts w:ascii="Times New Roman" w:eastAsia="Times New Roman" w:hAnsi="Times New Roman" w:cs="Times New Roman"/>
-                <w:sz w:val="24"/>
-                <w:szCs w:val="24"/>
-                <w:u w:val="single"/>
-              </w:rPr>
-              <w:t>}}                         </w:t>
-            </w:r>
-            <w:r>
-              <w:rPr>
-                <w:rFonts w:ascii="Times New Roman" w:eastAsia="Times New Roman" w:hAnsi="Times New Roman" w:cs="Times New Roman"/>
-                <w:sz w:val="24"/>
-                <w:szCs w:val="24"/>
-              </w:rPr>
-              <w:t>                         </w:t>
+            <w:proofErr w:type="gramStart"/>
+            <w:r>
+              <w:rPr>
+                <w:rFonts w:ascii="Times New Roman" w:eastAsia="Times New Roman" w:hAnsi="Times New Roman" w:cs="Times New Roman"/>
+                <w:sz w:val="24"/>
+                <w:szCs w:val="24"/>
+                <w:u w:val="single"/>
+              </w:rPr>
+              <w:t>}}   </w:t>
+            </w:r>
+            <w:proofErr w:type="gramEnd"/>
+            <w:r>
+              <w:rPr>
+                <w:rFonts w:ascii="Times New Roman" w:eastAsia="Times New Roman" w:hAnsi="Times New Roman" w:cs="Times New Roman"/>
+                <w:sz w:val="24"/>
+                <w:szCs w:val="24"/>
+                <w:u w:val="single"/>
+              </w:rPr>
+              <w:t> </w:t>
+            </w:r>
+            <w:r>
+              <w:rPr>
+                <w:rFonts w:ascii="Times New Roman" w:eastAsia="Times New Roman" w:hAnsi="Times New Roman" w:cs="Times New Roman"/>
+                <w:sz w:val="24"/>
+                <w:szCs w:val="24"/>
+              </w:rPr>
+              <w:t>                      </w:t>
             </w:r>
           </w:p>
         </w:tc>
@@ -1332,16 +1507,36 @@
                 <w:szCs w:val="24"/>
                 <w:u w:val="single"/>
               </w:rPr>
-              <w:t>{{panel3}</w:t>
-            </w:r>
-            <w:r>
-              <w:rPr>
-                <w:rFonts w:ascii="Times New Roman" w:eastAsia="Times New Roman" w:hAnsi="Times New Roman" w:cs="Times New Roman"/>
-                <w:sz w:val="24"/>
-                <w:szCs w:val="24"/>
-                <w:u w:val="single"/>
-              </w:rPr>
-              <w:t>}                         </w:t>
+              <w:t>{{panel3</w:t>
+            </w:r>
+            <w:proofErr w:type="gramStart"/>
+            <w:r>
+              <w:rPr>
+                <w:rFonts w:ascii="Times New Roman" w:eastAsia="Times New Roman" w:hAnsi="Times New Roman" w:cs="Times New Roman"/>
+                <w:sz w:val="24"/>
+                <w:szCs w:val="24"/>
+                <w:u w:val="single"/>
+              </w:rPr>
+              <w:t>}</w:t>
+            </w:r>
+            <w:r>
+              <w:rPr>
+                <w:rFonts w:ascii="Times New Roman" w:eastAsia="Times New Roman" w:hAnsi="Times New Roman" w:cs="Times New Roman"/>
+                <w:sz w:val="24"/>
+                <w:szCs w:val="24"/>
+                <w:u w:val="single"/>
+              </w:rPr>
+              <w:t>}   </w:t>
+            </w:r>
+            <w:proofErr w:type="gramEnd"/>
+            <w:r>
+              <w:rPr>
+                <w:rFonts w:ascii="Times New Roman" w:eastAsia="Times New Roman" w:hAnsi="Times New Roman" w:cs="Times New Roman"/>
+                <w:sz w:val="24"/>
+                <w:szCs w:val="24"/>
+                <w:u w:val="single"/>
+              </w:rPr>
+              <w:t> </w:t>
             </w:r>
           </w:p>
         </w:tc>
@@ -1425,26 +1620,28 @@
                 <w:szCs w:val="24"/>
                 <w:u w:val="single"/>
               </w:rPr>
-              <w:t>{{documenter}}</w:t>
-            </w:r>
-            <w:r>
-              <w:rPr>
-                <w:rFonts w:ascii="Times New Roman" w:eastAsia="Times New Roman" w:hAnsi="Times New Roman" w:cs="Times New Roman"/>
-                <w:sz w:val="24"/>
-                <w:szCs w:val="24"/>
-                <w:u w:val="single"/>
-              </w:rPr>
-              <w:t>                    </w:t>
-            </w:r>
-            <w:r>
-              <w:rPr>
-                <w:rFonts w:ascii="Times New Roman" w:eastAsia="Times New Roman" w:hAnsi="Times New Roman" w:cs="Times New Roman"/>
-                <w:sz w:val="24"/>
-                <w:szCs w:val="24"/>
-                <w:u w:val="single"/>
-              </w:rPr>
-              <w:t> </w:t>
-            </w:r>
+              <w:t>{{documenter</w:t>
+            </w:r>
+            <w:proofErr w:type="gramStart"/>
+            <w:r>
+              <w:rPr>
+                <w:rFonts w:ascii="Times New Roman" w:eastAsia="Times New Roman" w:hAnsi="Times New Roman" w:cs="Times New Roman"/>
+                <w:sz w:val="24"/>
+                <w:szCs w:val="24"/>
+                <w:u w:val="single"/>
+              </w:rPr>
+              <w:t>}}</w:t>
+            </w:r>
+            <w:r>
+              <w:rPr>
+                <w:rFonts w:ascii="Times New Roman" w:eastAsia="Times New Roman" w:hAnsi="Times New Roman" w:cs="Times New Roman"/>
+                <w:sz w:val="24"/>
+                <w:szCs w:val="24"/>
+                <w:u w:val="single"/>
+              </w:rPr>
+              <w:t>   </w:t>
+            </w:r>
+            <w:proofErr w:type="gramEnd"/>
           </w:p>
         </w:tc>
       </w:tr>

</xml_diff>

<commit_message>
added the editing of iso form vieww
</commit_message>
<xml_diff>
--- a/rkive/templates/word_templates/template_application.docx
+++ b/rkive/templates/word_templates/template_application.docx
@@ -86,29 +86,7 @@
                 <w:szCs w:val="24"/>
                 <w:u w:val="single"/>
               </w:rPr>
-              <w:t>{{</w:t>
-            </w:r>
-            <w:r>
-              <w:rPr>
-                <w:rFonts w:ascii="Times New Roman" w:eastAsia="Times New Roman" w:hAnsi="Times New Roman" w:cs="Times New Roman"/>
-                <w:b/>
-                <w:bCs/>
-                <w:sz w:val="24"/>
-                <w:szCs w:val="24"/>
-                <w:u w:val="single"/>
-              </w:rPr>
-              <w:t>department</w:t>
-            </w:r>
-            <w:r>
-              <w:rPr>
-                <w:rFonts w:ascii="Times New Roman" w:eastAsia="Times New Roman" w:hAnsi="Times New Roman" w:cs="Times New Roman"/>
-                <w:b/>
-                <w:bCs/>
-                <w:sz w:val="24"/>
-                <w:szCs w:val="24"/>
-                <w:u w:val="single"/>
-              </w:rPr>
-              <w:t>}}</w:t>
+              <w:t xml:space="preserve"/>
             </w:r>
           </w:p>
           <w:p>
@@ -200,28 +178,7 @@
                 <w:szCs w:val="24"/>
                 <w:u w:val="single"/>
               </w:rPr>
-              <w:t>{{</w:t>
-            </w:r>
-            <w:proofErr w:type="spellStart"/>
-            <w:r>
-              <w:rPr>
-                <w:rFonts w:ascii="Times New Roman" w:eastAsia="Times New Roman" w:hAnsi="Times New Roman" w:cs="Times New Roman"/>
-                <w:sz w:val="24"/>
-                <w:szCs w:val="24"/>
-                <w:u w:val="single"/>
-              </w:rPr>
-              <w:t>lead_researcher</w:t>
-            </w:r>
-            <w:proofErr w:type="spellEnd"/>
-            <w:proofErr w:type="gramStart"/>
-            <w:r>
-              <w:rPr>
-                <w:rFonts w:ascii="Times New Roman" w:eastAsia="Times New Roman" w:hAnsi="Times New Roman" w:cs="Times New Roman"/>
-                <w:sz w:val="24"/>
-                <w:szCs w:val="24"/>
-                <w:u w:val="single"/>
-              </w:rPr>
-              <w:t>}}   </w:t>
+              <w:t xml:space="preserve">   </w:t>
             </w:r>
             <w:proofErr w:type="gramEnd"/>
           </w:p>
@@ -273,28 +230,7 @@
                 <w:szCs w:val="24"/>
                 <w:u w:val="single"/>
               </w:rPr>
-              <w:t>{{</w:t>
-            </w:r>
-            <w:proofErr w:type="spellStart"/>
-            <w:r>
-              <w:rPr>
-                <w:rFonts w:ascii="Times New Roman" w:eastAsia="Times New Roman" w:hAnsi="Times New Roman" w:cs="Times New Roman"/>
-                <w:sz w:val="24"/>
-                <w:szCs w:val="24"/>
-                <w:u w:val="single"/>
-              </w:rPr>
-              <w:t>lead_contactno</w:t>
-            </w:r>
-            <w:proofErr w:type="spellEnd"/>
-            <w:proofErr w:type="gramStart"/>
-            <w:r>
-              <w:rPr>
-                <w:rFonts w:ascii="Times New Roman" w:eastAsia="Times New Roman" w:hAnsi="Times New Roman" w:cs="Times New Roman"/>
-                <w:sz w:val="24"/>
-                <w:szCs w:val="24"/>
-                <w:u w:val="single"/>
-              </w:rPr>
-              <w:t>}}</w:t>
+              <w:t xml:space="preserve"/>
             </w:r>
             <w:r>
               <w:rPr>
@@ -355,25 +291,7 @@
                 <w:szCs w:val="24"/>
                 <w:u w:val="single"/>
               </w:rPr>
-              <w:t>{{co_researcher</w:t>
-            </w:r>
-            <w:r>
-              <w:rPr>
-                <w:rFonts w:ascii="Times New Roman" w:eastAsia="Times New Roman" w:hAnsi="Times New Roman" w:cs="Times New Roman"/>
-                <w:sz w:val="24"/>
-                <w:szCs w:val="24"/>
-                <w:u w:val="single"/>
-              </w:rPr>
-              <w:t>1</w:t>
-            </w:r>
-            <w:r>
-              <w:rPr>
-                <w:rFonts w:ascii="Times New Roman" w:eastAsia="Times New Roman" w:hAnsi="Times New Roman" w:cs="Times New Roman"/>
-                <w:sz w:val="24"/>
-                <w:szCs w:val="24"/>
-                <w:u w:val="single"/>
-              </w:rPr>
-              <w:t>}}</w:t>
+              <w:t xml:space="preserve"/>
             </w:r>
             <w:r>
               <w:rPr>
@@ -399,25 +317,7 @@
                 <w:szCs w:val="24"/>
                 <w:u w:val="single"/>
               </w:rPr>
-              <w:t>{{co_researcher</w:t>
-            </w:r>
-            <w:r>
-              <w:rPr>
-                <w:rFonts w:ascii="Times New Roman" w:eastAsia="Times New Roman" w:hAnsi="Times New Roman" w:cs="Times New Roman"/>
-                <w:sz w:val="24"/>
-                <w:szCs w:val="24"/>
-                <w:u w:val="single"/>
-              </w:rPr>
-              <w:t>2</w:t>
-            </w:r>
-            <w:r>
-              <w:rPr>
-                <w:rFonts w:ascii="Times New Roman" w:eastAsia="Times New Roman" w:hAnsi="Times New Roman" w:cs="Times New Roman"/>
-                <w:sz w:val="24"/>
-                <w:szCs w:val="24"/>
-                <w:u w:val="single"/>
-              </w:rPr>
-              <w:t>}}</w:t>
+              <w:t xml:space="preserve"/>
             </w:r>
             <w:r>
               <w:rPr>
@@ -446,25 +346,7 @@
                 <w:szCs w:val="24"/>
                 <w:u w:val="single"/>
               </w:rPr>
-              <w:t>{{co_researcher</w:t>
-            </w:r>
-            <w:r>
-              <w:rPr>
-                <w:rFonts w:ascii="Times New Roman" w:eastAsia="Times New Roman" w:hAnsi="Times New Roman" w:cs="Times New Roman"/>
-                <w:sz w:val="24"/>
-                <w:szCs w:val="24"/>
-                <w:u w:val="single"/>
-              </w:rPr>
-              <w:t>3</w:t>
-            </w:r>
-            <w:r>
-              <w:rPr>
-                <w:rFonts w:ascii="Times New Roman" w:eastAsia="Times New Roman" w:hAnsi="Times New Roman" w:cs="Times New Roman"/>
-                <w:sz w:val="24"/>
-                <w:szCs w:val="24"/>
-                <w:u w:val="single"/>
-              </w:rPr>
-              <w:t>}}</w:t>
+              <w:t xml:space="preserve"/>
             </w:r>
             <w:r>
               <w:rPr>
@@ -493,25 +375,7 @@
                 <w:szCs w:val="24"/>
                 <w:u w:val="single"/>
               </w:rPr>
-              <w:t>{{co_researcher</w:t>
-            </w:r>
-            <w:r>
-              <w:rPr>
-                <w:rFonts w:ascii="Times New Roman" w:eastAsia="Times New Roman" w:hAnsi="Times New Roman" w:cs="Times New Roman"/>
-                <w:sz w:val="24"/>
-                <w:szCs w:val="24"/>
-                <w:u w:val="single"/>
-              </w:rPr>
-              <w:t>4</w:t>
-            </w:r>
-            <w:r>
-              <w:rPr>
-                <w:rFonts w:ascii="Times New Roman" w:eastAsia="Times New Roman" w:hAnsi="Times New Roman" w:cs="Times New Roman"/>
-                <w:sz w:val="24"/>
-                <w:szCs w:val="24"/>
-                <w:u w:val="single"/>
-              </w:rPr>
-              <w:t>}}</w:t>
+              <w:t xml:space="preserve"/>
             </w:r>
             <w:r>
               <w:rPr>
@@ -540,26 +404,7 @@
                 <w:szCs w:val="24"/>
                 <w:u w:val="single"/>
               </w:rPr>
-              <w:t>{{co_researcher</w:t>
-            </w:r>
-            <w:r>
-              <w:rPr>
-                <w:rFonts w:ascii="Times New Roman" w:eastAsia="Times New Roman" w:hAnsi="Times New Roman" w:cs="Times New Roman"/>
-                <w:sz w:val="24"/>
-                <w:szCs w:val="24"/>
-                <w:u w:val="single"/>
-              </w:rPr>
-              <w:t>5</w:t>
-            </w:r>
-            <w:proofErr w:type="gramStart"/>
-            <w:r>
-              <w:rPr>
-                <w:rFonts w:ascii="Times New Roman" w:eastAsia="Times New Roman" w:hAnsi="Times New Roman" w:cs="Times New Roman"/>
-                <w:sz w:val="24"/>
-                <w:szCs w:val="24"/>
-                <w:u w:val="single"/>
-              </w:rPr>
-              <w:t>}}</w:t>
+              <w:t xml:space="preserve"/>
             </w:r>
             <w:r>
               <w:rPr>
@@ -839,29 +684,7 @@
                 <w:szCs w:val="24"/>
                 <w:u w:val="single"/>
               </w:rPr>
-              <w:t>{{</w:t>
-            </w:r>
-            <w:proofErr w:type="spellStart"/>
-            <w:r>
-              <w:rPr>
-                <w:rFonts w:ascii="Times New Roman" w:eastAsia="Times New Roman" w:hAnsi="Times New Roman" w:cs="Times New Roman"/>
-                <w:b/>
-                <w:sz w:val="24"/>
-                <w:szCs w:val="24"/>
-                <w:u w:val="single"/>
-              </w:rPr>
-              <w:t>research_title</w:t>
-            </w:r>
-            <w:proofErr w:type="spellEnd"/>
-            <w:r>
-              <w:rPr>
-                <w:rFonts w:ascii="Times New Roman" w:eastAsia="Times New Roman" w:hAnsi="Times New Roman" w:cs="Times New Roman"/>
-                <w:b/>
-                <w:sz w:val="24"/>
-                <w:szCs w:val="24"/>
-                <w:u w:val="single"/>
-              </w:rPr>
-              <w:t>}}</w:t>
+              <w:t xml:space="preserve"/>
             </w:r>
           </w:p>
         </w:tc>
@@ -930,27 +753,7 @@
                 <w:szCs w:val="24"/>
                 <w:u w:val="single"/>
               </w:rPr>
-              <w:t>{{</w:t>
-            </w:r>
-            <w:proofErr w:type="spellStart"/>
-            <w:r>
-              <w:rPr>
-                <w:rFonts w:ascii="Times New Roman" w:eastAsia="Times New Roman" w:hAnsi="Times New Roman" w:cs="Times New Roman"/>
-                <w:sz w:val="24"/>
-                <w:szCs w:val="24"/>
-                <w:u w:val="single"/>
-              </w:rPr>
-              <w:t>datetime_defense</w:t>
-            </w:r>
-            <w:proofErr w:type="spellEnd"/>
-            <w:r>
-              <w:rPr>
-                <w:rFonts w:ascii="Times New Roman" w:eastAsia="Times New Roman" w:hAnsi="Times New Roman" w:cs="Times New Roman"/>
-                <w:sz w:val="24"/>
-                <w:szCs w:val="24"/>
-                <w:u w:val="single"/>
-              </w:rPr>
-              <w:t>}}</w:t>
+              <w:t xml:space="preserve"/>
             </w:r>
             <w:r>
               <w:rPr>
@@ -1004,28 +807,7 @@
                 <w:szCs w:val="24"/>
                 <w:u w:val="single"/>
               </w:rPr>
-              <w:t>{{</w:t>
-            </w:r>
-            <w:proofErr w:type="spellStart"/>
-            <w:r>
-              <w:rPr>
-                <w:rFonts w:ascii="Times New Roman" w:eastAsia="Times New Roman" w:hAnsi="Times New Roman" w:cs="Times New Roman"/>
-                <w:sz w:val="24"/>
-                <w:szCs w:val="24"/>
-                <w:u w:val="single"/>
-              </w:rPr>
-              <w:t>place_defense</w:t>
-            </w:r>
-            <w:proofErr w:type="spellEnd"/>
-            <w:proofErr w:type="gramStart"/>
-            <w:r>
-              <w:rPr>
-                <w:rFonts w:ascii="Times New Roman" w:eastAsia="Times New Roman" w:hAnsi="Times New Roman" w:cs="Times New Roman"/>
-                <w:sz w:val="24"/>
-                <w:szCs w:val="24"/>
-                <w:u w:val="single"/>
-              </w:rPr>
-              <w:t>}}</w:t>
+              <w:t xml:space="preserve"/>
             </w:r>
             <w:r>
               <w:rPr>
@@ -1174,37 +956,7 @@
                 <w:szCs w:val="24"/>
                 <w:u w:val="single"/>
               </w:rPr>
-              <w:t>{{</w:t>
-            </w:r>
-            <w:proofErr w:type="spellStart"/>
-            <w:r>
-              <w:rPr>
-                <w:rFonts w:ascii="Times New Roman" w:eastAsia="Times New Roman" w:hAnsi="Times New Roman" w:cs="Times New Roman"/>
-                <w:sz w:val="24"/>
-                <w:szCs w:val="24"/>
-                <w:u w:val="single"/>
-              </w:rPr>
-              <w:t>panel_c</w:t>
-            </w:r>
-            <w:r>
-              <w:rPr>
-                <w:rFonts w:ascii="Times New Roman" w:eastAsia="Times New Roman" w:hAnsi="Times New Roman" w:cs="Times New Roman"/>
-                <w:sz w:val="24"/>
-                <w:szCs w:val="24"/>
-                <w:u w:val="single"/>
-              </w:rPr>
-              <w:t>hair</w:t>
-            </w:r>
-            <w:proofErr w:type="spellEnd"/>
-            <w:proofErr w:type="gramStart"/>
-            <w:r>
-              <w:rPr>
-                <w:rFonts w:ascii="Times New Roman" w:eastAsia="Times New Roman" w:hAnsi="Times New Roman" w:cs="Times New Roman"/>
-                <w:sz w:val="24"/>
-                <w:szCs w:val="24"/>
-                <w:u w:val="single"/>
-              </w:rPr>
-              <w:t>}}</w:t>
+              <w:t xml:space="preserve"/>
             </w:r>
             <w:r>
               <w:rPr>
@@ -1276,26 +1028,7 @@
                 <w:szCs w:val="24"/>
                 <w:u w:val="single"/>
               </w:rPr>
-              <w:t>{{adviser</w:t>
-            </w:r>
-            <w:proofErr w:type="gramStart"/>
-            <w:r>
-              <w:rPr>
-                <w:rFonts w:ascii="Times New Roman" w:eastAsia="Times New Roman" w:hAnsi="Times New Roman" w:cs="Times New Roman"/>
-                <w:sz w:val="24"/>
-                <w:szCs w:val="24"/>
-                <w:u w:val="single"/>
-              </w:rPr>
-              <w:t>}</w:t>
-            </w:r>
-            <w:r>
-              <w:rPr>
-                <w:rFonts w:ascii="Times New Roman" w:eastAsia="Times New Roman" w:hAnsi="Times New Roman" w:cs="Times New Roman"/>
-                <w:sz w:val="24"/>
-                <w:szCs w:val="24"/>
-                <w:u w:val="single"/>
-              </w:rPr>
-              <w:t>}   </w:t>
+              <w:t xml:space="preserve">   </w:t>
             </w:r>
             <w:proofErr w:type="gramEnd"/>
             <w:r>
@@ -1358,17 +1091,7 @@
                 <w:szCs w:val="24"/>
                 <w:u w:val="single"/>
               </w:rPr>
-              <w:t>{{panel1</w:t>
-            </w:r>
-            <w:proofErr w:type="gramStart"/>
-            <w:r>
-              <w:rPr>
-                <w:rFonts w:ascii="Times New Roman" w:eastAsia="Times New Roman" w:hAnsi="Times New Roman" w:cs="Times New Roman"/>
-                <w:sz w:val="24"/>
-                <w:szCs w:val="24"/>
-                <w:u w:val="single"/>
-              </w:rPr>
-              <w:t>}}</w:t>
+              <w:t xml:space="preserve"/>
             </w:r>
             <w:r>
               <w:rPr>
@@ -1433,17 +1156,7 @@
                 <w:szCs w:val="24"/>
                 <w:u w:val="single"/>
               </w:rPr>
-              <w:t>{{panel2</w:t>
-            </w:r>
-            <w:proofErr w:type="gramStart"/>
-            <w:r>
-              <w:rPr>
-                <w:rFonts w:ascii="Times New Roman" w:eastAsia="Times New Roman" w:hAnsi="Times New Roman" w:cs="Times New Roman"/>
-                <w:sz w:val="24"/>
-                <w:szCs w:val="24"/>
-                <w:u w:val="single"/>
-              </w:rPr>
-              <w:t>}}   </w:t>
+              <w:t xml:space="preserve">   </w:t>
             </w:r>
             <w:proofErr w:type="gramEnd"/>
             <w:r>
@@ -1507,26 +1220,7 @@
                 <w:szCs w:val="24"/>
                 <w:u w:val="single"/>
               </w:rPr>
-              <w:t>{{panel3</w:t>
-            </w:r>
-            <w:proofErr w:type="gramStart"/>
-            <w:r>
-              <w:rPr>
-                <w:rFonts w:ascii="Times New Roman" w:eastAsia="Times New Roman" w:hAnsi="Times New Roman" w:cs="Times New Roman"/>
-                <w:sz w:val="24"/>
-                <w:szCs w:val="24"/>
-                <w:u w:val="single"/>
-              </w:rPr>
-              <w:t>}</w:t>
-            </w:r>
-            <w:r>
-              <w:rPr>
-                <w:rFonts w:ascii="Times New Roman" w:eastAsia="Times New Roman" w:hAnsi="Times New Roman" w:cs="Times New Roman"/>
-                <w:sz w:val="24"/>
-                <w:szCs w:val="24"/>
-                <w:u w:val="single"/>
-              </w:rPr>
-              <w:t>}   </w:t>
+              <w:t xml:space="preserve">   </w:t>
             </w:r>
             <w:proofErr w:type="gramEnd"/>
             <w:r>
@@ -1620,17 +1314,7 @@
                 <w:szCs w:val="24"/>
                 <w:u w:val="single"/>
               </w:rPr>
-              <w:t>{{documenter</w:t>
-            </w:r>
-            <w:proofErr w:type="gramStart"/>
-            <w:r>
-              <w:rPr>
-                <w:rFonts w:ascii="Times New Roman" w:eastAsia="Times New Roman" w:hAnsi="Times New Roman" w:cs="Times New Roman"/>
-                <w:sz w:val="24"/>
-                <w:szCs w:val="24"/>
-                <w:u w:val="single"/>
-              </w:rPr>
-              <w:t>}}</w:t>
+              <w:t xml:space="preserve"/>
             </w:r>
             <w:r>
               <w:rPr>
@@ -1698,7 +1382,7 @@
                 <w:sz w:val="24"/>
                 <w:szCs w:val="24"/>
               </w:rPr>
-              <w:t>Endorsed:</w:t>
+              <w:t xml:space="preserve">Endorsed:</w:t>
             </w:r>
           </w:p>
         </w:tc>
@@ -1792,7 +1476,7 @@
                 <w:szCs w:val="24"/>
                 <w:u w:val="single"/>
               </w:rPr>
-              <w:t xml:space="preserve">{{adviser}}, </w:t>
+              <w:t xml:space="preserve">, </w:t>
             </w:r>
           </w:p>
         </w:tc>
@@ -2501,7 +2185,7 @@
               <w:sz w:val="16"/>
               <w:szCs w:val="16"/>
             </w:rPr>
-            <w:t>01</w:t>
+            <w:t xml:space="preserve">02</w:t>
           </w:r>
         </w:p>
       </w:tc>
@@ -2539,7 +2223,7 @@
               <w:sz w:val="16"/>
               <w:szCs w:val="16"/>
             </w:rPr>
-            <w:t>12.01.21</w:t>
+            <w:t xml:space="preserve">15.03.25</w:t>
           </w:r>
         </w:p>
       </w:tc>

</xml_diff>

<commit_message>
added iso editing view
</commit_message>
<xml_diff>
--- a/rkive/templates/word_templates/template_application.docx
+++ b/rkive/templates/word_templates/template_application.docx
@@ -2501,25 +2501,7 @@
               <w:sz w:val="16"/>
               <w:szCs w:val="16"/>
             </w:rPr>
-            <w:t>{{</w:t>
-          </w:r>
-          <w:proofErr w:type="spellStart"/>
-          <w:r>
-            <w:rPr>
-              <w:rFonts w:ascii="Arial" w:eastAsia="Arial" w:hAnsi="Arial" w:cs="Arial"/>
-              <w:sz w:val="16"/>
-              <w:szCs w:val="16"/>
-            </w:rPr>
-            <w:t>revNo</w:t>
-          </w:r>
-          <w:proofErr w:type="spellEnd"/>
-          <w:r>
-            <w:rPr>
-              <w:rFonts w:ascii="Arial" w:eastAsia="Arial" w:hAnsi="Arial" w:cs="Arial"/>
-              <w:sz w:val="16"/>
-              <w:szCs w:val="16"/>
-            </w:rPr>
-            <w:t>}}</w:t>
+            <w:t>03</w:t>
           </w:r>
         </w:p>
       </w:tc>

</xml_diff>